<commit_message>
Added MPP and AI labs
</commit_message>
<xml_diff>
--- a/Year 2/Semester 2/ISS/uc.docx
+++ b/Year 2/Semester 2/ISS/uc.docx
@@ -501,21 +501,7 @@
               <w:rPr>
                 <w:color w:val="000000" w:themeColor="text1"/>
               </w:rPr>
-              <w:t xml:space="preserve">The personnel </w:t>
-            </w:r>
-            <w:proofErr w:type="gramStart"/>
-            <w:r>
-              <w:rPr>
-                <w:color w:val="000000" w:themeColor="text1"/>
-              </w:rPr>
-              <w:t>fills</w:t>
-            </w:r>
-            <w:proofErr w:type="gramEnd"/>
-            <w:r>
-              <w:rPr>
-                <w:color w:val="000000" w:themeColor="text1"/>
-              </w:rPr>
-              <w:t xml:space="preserve"> in the required data</w:t>
+              <w:t>The personnel fills in the required data</w:t>
             </w:r>
             <w:r>
               <w:rPr>
@@ -4594,14 +4580,12 @@
               </w:rPr>
               <w:t xml:space="preserve">A boss wants to search all present employees that have the name </w:t>
             </w:r>
-            <w:proofErr w:type="gramStart"/>
             <w:r>
               <w:rPr>
                 <w:color w:val="000000" w:themeColor="text1"/>
               </w:rPr>
               <w:t>similar to</w:t>
             </w:r>
-            <w:proofErr w:type="gramEnd"/>
             <w:r>
               <w:rPr>
                 <w:color w:val="000000" w:themeColor="text1"/>
@@ -6561,6 +6545,47 @@
       </w:tr>
     </w:tbl>
     <w:p/>
+    <w:p>
+      <w:r>
+        <w:t>Iterations:</w:t>
+      </w:r>
+    </w:p>
+    <w:p>
+      <w:pPr>
+        <w:pStyle w:val="ListParagraph"/>
+        <w:numPr>
+          <w:ilvl w:val="0"/>
+          <w:numId w:val="39"/>
+        </w:numPr>
+      </w:pPr>
+      <w:r>
+        <w:t>Domain and Repository</w:t>
+      </w:r>
+    </w:p>
+    <w:p>
+      <w:pPr>
+        <w:pStyle w:val="ListParagraph"/>
+        <w:numPr>
+          <w:ilvl w:val="0"/>
+          <w:numId w:val="39"/>
+        </w:numPr>
+      </w:pPr>
+      <w:r>
+        <w:t>Service</w:t>
+      </w:r>
+    </w:p>
+    <w:p>
+      <w:pPr>
+        <w:pStyle w:val="ListParagraph"/>
+        <w:numPr>
+          <w:ilvl w:val="0"/>
+          <w:numId w:val="39"/>
+        </w:numPr>
+      </w:pPr>
+      <w:r>
+        <w:t>Controller</w:t>
+      </w:r>
+    </w:p>
     <w:sectPr>
       <w:pgSz w:w="12240" w:h="15840"/>
       <w:pgMar w:top="1440" w:right="1440" w:bottom="1440" w:left="1440" w:header="720" w:footer="720" w:gutter="0"/>
@@ -9544,6 +9569,119 @@
     </w:lvl>
   </w:abstractNum>
   <w:abstractNum w:abstractNumId="35" w15:restartNumberingAfterBreak="0">
+    <w:nsid w:val="76590A64"/>
+    <w:multiLevelType w:val="hybridMultilevel"/>
+    <w:tmpl w:val="8C924B26"/>
+    <w:lvl w:ilvl="0" w:tplc="04090001">
+      <w:start w:val="1"/>
+      <w:numFmt w:val="bullet"/>
+      <w:lvlText w:val=""/>
+      <w:lvlJc w:val="left"/>
+      <w:pPr>
+        <w:ind w:left="720" w:hanging="360"/>
+      </w:pPr>
+      <w:rPr>
+        <w:rFonts w:ascii="Symbol" w:hAnsi="Symbol" w:hint="default"/>
+      </w:rPr>
+    </w:lvl>
+    <w:lvl w:ilvl="1" w:tplc="04090003" w:tentative="1">
+      <w:start w:val="1"/>
+      <w:numFmt w:val="bullet"/>
+      <w:lvlText w:val="o"/>
+      <w:lvlJc w:val="left"/>
+      <w:pPr>
+        <w:ind w:left="1440" w:hanging="360"/>
+      </w:pPr>
+      <w:rPr>
+        <w:rFonts w:ascii="Courier New" w:hAnsi="Courier New" w:cs="Courier New" w:hint="default"/>
+      </w:rPr>
+    </w:lvl>
+    <w:lvl w:ilvl="2" w:tplc="04090005" w:tentative="1">
+      <w:start w:val="1"/>
+      <w:numFmt w:val="bullet"/>
+      <w:lvlText w:val=""/>
+      <w:lvlJc w:val="left"/>
+      <w:pPr>
+        <w:ind w:left="2160" w:hanging="360"/>
+      </w:pPr>
+      <w:rPr>
+        <w:rFonts w:ascii="Wingdings" w:hAnsi="Wingdings" w:hint="default"/>
+      </w:rPr>
+    </w:lvl>
+    <w:lvl w:ilvl="3" w:tplc="04090001" w:tentative="1">
+      <w:start w:val="1"/>
+      <w:numFmt w:val="bullet"/>
+      <w:lvlText w:val=""/>
+      <w:lvlJc w:val="left"/>
+      <w:pPr>
+        <w:ind w:left="2880" w:hanging="360"/>
+      </w:pPr>
+      <w:rPr>
+        <w:rFonts w:ascii="Symbol" w:hAnsi="Symbol" w:hint="default"/>
+      </w:rPr>
+    </w:lvl>
+    <w:lvl w:ilvl="4" w:tplc="04090003" w:tentative="1">
+      <w:start w:val="1"/>
+      <w:numFmt w:val="bullet"/>
+      <w:lvlText w:val="o"/>
+      <w:lvlJc w:val="left"/>
+      <w:pPr>
+        <w:ind w:left="3600" w:hanging="360"/>
+      </w:pPr>
+      <w:rPr>
+        <w:rFonts w:ascii="Courier New" w:hAnsi="Courier New" w:cs="Courier New" w:hint="default"/>
+      </w:rPr>
+    </w:lvl>
+    <w:lvl w:ilvl="5" w:tplc="04090005" w:tentative="1">
+      <w:start w:val="1"/>
+      <w:numFmt w:val="bullet"/>
+      <w:lvlText w:val=""/>
+      <w:lvlJc w:val="left"/>
+      <w:pPr>
+        <w:ind w:left="4320" w:hanging="360"/>
+      </w:pPr>
+      <w:rPr>
+        <w:rFonts w:ascii="Wingdings" w:hAnsi="Wingdings" w:hint="default"/>
+      </w:rPr>
+    </w:lvl>
+    <w:lvl w:ilvl="6" w:tplc="04090001" w:tentative="1">
+      <w:start w:val="1"/>
+      <w:numFmt w:val="bullet"/>
+      <w:lvlText w:val=""/>
+      <w:lvlJc w:val="left"/>
+      <w:pPr>
+        <w:ind w:left="5040" w:hanging="360"/>
+      </w:pPr>
+      <w:rPr>
+        <w:rFonts w:ascii="Symbol" w:hAnsi="Symbol" w:hint="default"/>
+      </w:rPr>
+    </w:lvl>
+    <w:lvl w:ilvl="7" w:tplc="04090003" w:tentative="1">
+      <w:start w:val="1"/>
+      <w:numFmt w:val="bullet"/>
+      <w:lvlText w:val="o"/>
+      <w:lvlJc w:val="left"/>
+      <w:pPr>
+        <w:ind w:left="5760" w:hanging="360"/>
+      </w:pPr>
+      <w:rPr>
+        <w:rFonts w:ascii="Courier New" w:hAnsi="Courier New" w:cs="Courier New" w:hint="default"/>
+      </w:rPr>
+    </w:lvl>
+    <w:lvl w:ilvl="8" w:tplc="04090005" w:tentative="1">
+      <w:start w:val="1"/>
+      <w:numFmt w:val="bullet"/>
+      <w:lvlText w:val=""/>
+      <w:lvlJc w:val="left"/>
+      <w:pPr>
+        <w:ind w:left="6480" w:hanging="360"/>
+      </w:pPr>
+      <w:rPr>
+        <w:rFonts w:ascii="Wingdings" w:hAnsi="Wingdings" w:hint="default"/>
+      </w:rPr>
+    </w:lvl>
+  </w:abstractNum>
+  <w:abstractNum w:abstractNumId="36" w15:restartNumberingAfterBreak="0">
     <w:nsid w:val="78065637"/>
     <w:multiLevelType w:val="multilevel"/>
     <w:tmpl w:val="76980032"/>
@@ -9630,13 +9768,13 @@
       </w:pPr>
     </w:lvl>
   </w:abstractNum>
-  <w:abstractNum w:abstractNumId="36" w15:restartNumberingAfterBreak="0">
+  <w:abstractNum w:abstractNumId="37" w15:restartNumberingAfterBreak="0">
     <w:nsid w:val="7B0840DE"/>
     <w:multiLevelType w:val="multilevel"/>
     <w:tmpl w:val="34003976"/>
     <w:numStyleLink w:val="Style3"/>
   </w:abstractNum>
-  <w:abstractNum w:abstractNumId="37" w15:restartNumberingAfterBreak="0">
+  <w:abstractNum w:abstractNumId="38" w15:restartNumberingAfterBreak="0">
     <w:nsid w:val="7B360EF1"/>
     <w:multiLevelType w:val="hybridMultilevel"/>
     <w:tmpl w:val="569043F6"/>
@@ -9786,7 +9924,7 @@
     <w:abstractNumId w:val="6"/>
   </w:num>
   <w:num w:numId="22" w16cid:durableId="268784064">
-    <w:abstractNumId w:val="36"/>
+    <w:abstractNumId w:val="37"/>
   </w:num>
   <w:num w:numId="23" w16cid:durableId="264382381">
     <w:abstractNumId w:val="19"/>
@@ -9804,13 +9942,13 @@
     <w:abstractNumId w:val="24"/>
   </w:num>
   <w:num w:numId="28" w16cid:durableId="1239905786">
-    <w:abstractNumId w:val="35"/>
+    <w:abstractNumId w:val="36"/>
   </w:num>
   <w:num w:numId="29" w16cid:durableId="810829735">
     <w:abstractNumId w:val="7"/>
   </w:num>
   <w:num w:numId="30" w16cid:durableId="1545947853">
-    <w:abstractNumId w:val="37"/>
+    <w:abstractNumId w:val="38"/>
   </w:num>
   <w:num w:numId="31" w16cid:durableId="1685475364">
     <w:abstractNumId w:val="13"/>
@@ -9835,6 +9973,9 @@
   </w:num>
   <w:num w:numId="38" w16cid:durableId="842818522">
     <w:abstractNumId w:val="29"/>
+  </w:num>
+  <w:num w:numId="39" w16cid:durableId="490105355">
+    <w:abstractNumId w:val="35"/>
   </w:num>
 </w:numbering>
 </file>
@@ -10655,23 +10796,6 @@
 </file>
 
 <file path=customXml/item1.xml><?xml version="1.0" encoding="utf-8"?>
-<p:properties xmlns:p="http://schemas.microsoft.com/office/2006/metadata/properties" xmlns:xsi="http://www.w3.org/2001/XMLSchema-instance" xmlns:pc="http://schemas.microsoft.com/office/infopath/2007/PartnerControls">
-  <documentManagement>
-    <_activity xmlns="92780a60-d0dd-4258-b065-a00abe5f9a23" xsi:nil="true"/>
-  </documentManagement>
-</p:properties>
-</file>
-
-<file path=customXml/item2.xml><?xml version="1.0" encoding="utf-8"?>
-<?mso-contentType ?>
-<FormTemplates xmlns="http://schemas.microsoft.com/sharepoint/v3/contenttype/forms">
-  <Display>DocumentLibraryForm</Display>
-  <Edit>DocumentLibraryForm</Edit>
-  <New>DocumentLibraryForm</New>
-</FormTemplates>
-</file>
-
-<file path=customXml/item3.xml><?xml version="1.0" encoding="utf-8"?>
 <ct:contentTypeSchema xmlns:ct="http://schemas.microsoft.com/office/2006/metadata/contentType" xmlns:ma="http://schemas.microsoft.com/office/2006/metadata/properties/metaAttributes" ct:_="" ma:_="" ma:contentTypeName="Document" ma:contentTypeID="0x01010045FC4B2D18A1DF46B1BAE4C4A8EABFEA" ma:contentTypeVersion="7" ma:contentTypeDescription="Create a new document." ma:contentTypeScope="" ma:versionID="e70386d572a4169c44cb19d964808c67">
   <xsd:schema xmlns:xsd="http://www.w3.org/2001/XMLSchema" xmlns:xs="http://www.w3.org/2001/XMLSchema" xmlns:p="http://schemas.microsoft.com/office/2006/metadata/properties" xmlns:ns3="e4d6302e-f625-438b-9e92-12400038f509" xmlns:ns4="92780a60-d0dd-4258-b065-a00abe5f9a23" targetNamespace="http://schemas.microsoft.com/office/2006/metadata/properties" ma:root="true" ma:fieldsID="324443d4498948b78f5237537e53447c" ns3:_="" ns4:_="">
     <xsd:import namespace="e4d6302e-f625-438b-9e92-12400038f509"/>
@@ -10854,25 +10978,24 @@
 </ct:contentTypeSchema>
 </file>
 
-<file path=customXml/itemProps1.xml><?xml version="1.0" encoding="utf-8"?>
-<ds:datastoreItem xmlns:ds="http://schemas.openxmlformats.org/officeDocument/2006/customXml" ds:itemID="{60FFBA56-D77C-4391-B4E9-D3A1A95BD45A}">
-  <ds:schemaRefs>
-    <ds:schemaRef ds:uri="http://schemas.microsoft.com/office/2006/metadata/properties"/>
-    <ds:schemaRef ds:uri="http://schemas.microsoft.com/office/infopath/2007/PartnerControls"/>
-    <ds:schemaRef ds:uri="92780a60-d0dd-4258-b065-a00abe5f9a23"/>
-  </ds:schemaRefs>
-</ds:datastoreItem>
+<file path=customXml/item2.xml><?xml version="1.0" encoding="utf-8"?>
+<?mso-contentType ?>
+<FormTemplates xmlns="http://schemas.microsoft.com/sharepoint/v3/contenttype/forms">
+  <Display>DocumentLibraryForm</Display>
+  <Edit>DocumentLibraryForm</Edit>
+  <New>DocumentLibraryForm</New>
+</FormTemplates>
 </file>
 
-<file path=customXml/itemProps2.xml><?xml version="1.0" encoding="utf-8"?>
-<ds:datastoreItem xmlns:ds="http://schemas.openxmlformats.org/officeDocument/2006/customXml" ds:itemID="{DA43ECA0-801C-4E16-ADAB-DD216ACEE065}">
-  <ds:schemaRefs>
-    <ds:schemaRef ds:uri="http://schemas.microsoft.com/sharepoint/v3/contenttype/forms"/>
-  </ds:schemaRefs>
-</ds:datastoreItem>
+<file path=customXml/item3.xml><?xml version="1.0" encoding="utf-8"?>
+<p:properties xmlns:p="http://schemas.microsoft.com/office/2006/metadata/properties" xmlns:xsi="http://www.w3.org/2001/XMLSchema-instance" xmlns:pc="http://schemas.microsoft.com/office/infopath/2007/PartnerControls">
+  <documentManagement>
+    <_activity xmlns="92780a60-d0dd-4258-b065-a00abe5f9a23" xsi:nil="true"/>
+  </documentManagement>
+</p:properties>
 </file>
 
-<file path=customXml/itemProps3.xml><?xml version="1.0" encoding="utf-8"?>
+<file path=customXml/itemProps1.xml><?xml version="1.0" encoding="utf-8"?>
 <ds:datastoreItem xmlns:ds="http://schemas.openxmlformats.org/officeDocument/2006/customXml" ds:itemID="{360B9C09-C42D-4AD8-86F3-630E85A1A82C}">
   <ds:schemaRefs>
     <ds:schemaRef ds:uri="http://schemas.microsoft.com/office/2006/metadata/contentType"/>
@@ -10889,4 +11012,22 @@
     <ds:schemaRef ds:uri="http://schemas.microsoft.com/internal/obd"/>
   </ds:schemaRefs>
 </ds:datastoreItem>
+</file>
+
+<file path=customXml/itemProps2.xml><?xml version="1.0" encoding="utf-8"?>
+<ds:datastoreItem xmlns:ds="http://schemas.openxmlformats.org/officeDocument/2006/customXml" ds:itemID="{DA43ECA0-801C-4E16-ADAB-DD216ACEE065}">
+  <ds:schemaRefs>
+    <ds:schemaRef ds:uri="http://schemas.microsoft.com/sharepoint/v3/contenttype/forms"/>
+  </ds:schemaRefs>
+</ds:datastoreItem>
+</file>
+
+<file path=customXml/itemProps3.xml><?xml version="1.0" encoding="utf-8"?>
+<ds:datastoreItem xmlns:ds="http://schemas.openxmlformats.org/officeDocument/2006/customXml" ds:itemID="{60FFBA56-D77C-4391-B4E9-D3A1A95BD45A}">
+  <ds:schemaRefs>
+    <ds:schemaRef ds:uri="http://schemas.microsoft.com/office/2006/metadata/properties"/>
+    <ds:schemaRef ds:uri="http://schemas.microsoft.com/office/infopath/2007/PartnerControls"/>
+    <ds:schemaRef ds:uri="92780a60-d0dd-4258-b065-a00abe5f9a23"/>
+  </ds:schemaRefs>
+</ds:datastoreItem>
 </file>
</xml_diff>